<commit_message>
a custom instance method -implemented
</commit_message>
<xml_diff>
--- a/Module 9-Advanced CRUD with express, mongoose and typescript.docx
+++ b/Module 9-Advanced CRUD with express, mongoose and typescript.docx
@@ -2640,6 +2640,214 @@
         </w:r>
       </w:hyperlink>
     </w:p>
+    <w:p/>
+    <w:p/>
+    <w:p/>
+    <w:p/>
+    <w:p>
+      <w:pPr>
+        <w:rPr>
+          <w:b/>
+        </w:rPr>
+      </w:pPr>
+      <w:r>
+        <w:rPr>
+          <w:b/>
+        </w:rPr>
+        <w:t xml:space="preserve">9-5 How to validate using </w:t>
+      </w:r>
+      <w:proofErr w:type="spellStart"/>
+      <w:r>
+        <w:rPr>
+          <w:b/>
+        </w:rPr>
+        <w:t>zod</w:t>
+      </w:r>
+      <w:proofErr w:type="spellEnd"/>
+    </w:p>
+    <w:p>
+      <w:r>
+        <w:t xml:space="preserve">Google &gt; </w:t>
+      </w:r>
+      <w:proofErr w:type="spellStart"/>
+      <w:r>
+        <w:t>zod</w:t>
+      </w:r>
+      <w:proofErr w:type="spellEnd"/>
+      <w:r>
+        <w:t xml:space="preserve"> &gt; doc </w:t>
+      </w:r>
+    </w:p>
+    <w:p>
+      <w:hyperlink r:id="rId11" w:history="1">
+        <w:r>
+          <w:rPr>
+            <w:rStyle w:val="Hyperlink"/>
+          </w:rPr>
+          <w:t>https://zod.dev/</w:t>
+        </w:r>
+      </w:hyperlink>
+    </w:p>
+    <w:p>
+      <w:r>
+        <w:t xml:space="preserve">Doc &gt; installation &gt; </w:t>
+      </w:r>
+      <w:proofErr w:type="spellStart"/>
+      <w:r>
+        <w:rPr>
+          <w:rFonts w:ascii="Courier" w:hAnsi="Courier"/>
+          <w:color w:val="525252"/>
+          <w:sz w:val="17"/>
+          <w:szCs w:val="17"/>
+          <w:shd w:val="clear" w:color="auto" w:fill="F8F8F8"/>
+        </w:rPr>
+        <w:t>npm</w:t>
+      </w:r>
+      <w:proofErr w:type="spellEnd"/>
+      <w:r>
+        <w:rPr>
+          <w:rFonts w:ascii="Courier" w:hAnsi="Courier"/>
+          <w:color w:val="525252"/>
+          <w:sz w:val="17"/>
+          <w:szCs w:val="17"/>
+          <w:shd w:val="clear" w:color="auto" w:fill="F8F8F8"/>
+        </w:rPr>
+        <w:t xml:space="preserve"> install </w:t>
+      </w:r>
+      <w:proofErr w:type="spellStart"/>
+      <w:r>
+        <w:rPr>
+          <w:rFonts w:ascii="Courier" w:hAnsi="Courier"/>
+          <w:color w:val="525252"/>
+          <w:sz w:val="17"/>
+          <w:szCs w:val="17"/>
+          <w:shd w:val="clear" w:color="auto" w:fill="F8F8F8"/>
+        </w:rPr>
+        <w:t>zod</w:t>
+      </w:r>
+      <w:proofErr w:type="spellEnd"/>
+      <w:r>
+        <w:rPr>
+          <w:rFonts w:ascii="Courier" w:hAnsi="Courier"/>
+          <w:color w:val="525252"/>
+          <w:sz w:val="17"/>
+          <w:szCs w:val="17"/>
+          <w:shd w:val="clear" w:color="auto" w:fill="F8F8F8"/>
+        </w:rPr>
+        <w:t xml:space="preserve">    </w:t>
+      </w:r>
+    </w:p>
+    <w:p>
+      <w:r>
+        <w:t xml:space="preserve">Doc &gt; basic Usage </w:t>
+      </w:r>
+    </w:p>
+    <w:p>
+      <w:r>
+        <w:t xml:space="preserve">Doc &gt; </w:t>
+      </w:r>
+      <w:r>
+        <w:t xml:space="preserve">object </w:t>
+      </w:r>
+    </w:p>
+    <w:p>
+      <w:pPr>
+        <w:pStyle w:val="NormalWeb"/>
+      </w:pPr>
+      <w:proofErr w:type="spellStart"/>
+      <w:proofErr w:type="gramStart"/>
+      <w:r>
+        <w:t>Chatgpt</w:t>
+      </w:r>
+      <w:proofErr w:type="spellEnd"/>
+      <w:r>
+        <w:t xml:space="preserve"> :</w:t>
+      </w:r>
+      <w:proofErr w:type="gramEnd"/>
+      <w:r>
+        <w:t xml:space="preserve"> this is my model (</w:t>
+      </w:r>
+      <w:proofErr w:type="spellStart"/>
+      <w:r>
+        <w:t>student.model.ts</w:t>
+      </w:r>
+      <w:proofErr w:type="spellEnd"/>
+      <w:r>
+        <w:t xml:space="preserve"> ). </w:t>
+      </w:r>
+      <w:proofErr w:type="gramStart"/>
+      <w:r>
+        <w:t>please</w:t>
+      </w:r>
+      <w:proofErr w:type="gramEnd"/>
+      <w:r>
+        <w:t xml:space="preserve"> create a </w:t>
+      </w:r>
+      <w:proofErr w:type="spellStart"/>
+      <w:r>
+        <w:t>zod</w:t>
+      </w:r>
+      <w:proofErr w:type="spellEnd"/>
+      <w:r>
+        <w:t xml:space="preserve"> validation schema</w:t>
+      </w:r>
+    </w:p>
+    <w:p/>
+    <w:p/>
+    <w:p/>
+    <w:p>
+      <w:pPr>
+        <w:rPr>
+          <w:b/>
+        </w:rPr>
+      </w:pPr>
+      <w:r>
+        <w:rPr>
+          <w:b/>
+        </w:rPr>
+        <w:t xml:space="preserve">9-6 </w:t>
+      </w:r>
+      <w:proofErr w:type="gramStart"/>
+      <w:r>
+        <w:rPr>
+          <w:b/>
+        </w:rPr>
+        <w:t>Implement</w:t>
+      </w:r>
+      <w:proofErr w:type="gramEnd"/>
+      <w:r>
+        <w:rPr>
+          <w:b/>
+        </w:rPr>
+        <w:t xml:space="preserve"> a custom instance method</w:t>
+      </w:r>
+    </w:p>
+    <w:p/>
+    <w:p>
+      <w:r>
+        <w:t xml:space="preserve">Google &gt; mongoose Doc </w:t>
+      </w:r>
+      <w:r>
+        <w:t xml:space="preserve">&gt; </w:t>
+      </w:r>
+    </w:p>
+    <w:p>
+      <w:hyperlink r:id="rId12" w:history="1">
+        <w:r>
+          <w:rPr>
+            <w:rStyle w:val="Hyperlink"/>
+          </w:rPr>
+          <w:t>https://mongoosejs.com/docs/typescript/statics-and-methods.html</w:t>
+        </w:r>
+      </w:hyperlink>
+    </w:p>
+    <w:p/>
+    <w:p/>
+    <w:p/>
+    <w:p/>
+    <w:p/>
+    <w:p/>
+    <w:p/>
     <w:p/>
     <w:p/>
     <w:p/>

</xml_diff>